<commit_message>
PDFs finales con enlace a video
</commit_message>
<xml_diff>
--- a/Aprendizaje supervisado.docx
+++ b/Aprendizaje supervisado.docx
@@ -78,6 +78,8 @@
         </w:rPr>
         <w:t>Aprendizaje Supervisado</w:t>
       </w:r>
+      <w:bookmarkStart w:id="0" w:name="_GoBack"/>
+      <w:bookmarkEnd w:id="0"/>
     </w:p>
     <w:p>
       <w:pPr>
@@ -562,6 +564,21 @@
           <w:lang w:val="es-ES"/>
         </w:rPr>
       </w:pPr>
+      <w:hyperlink r:id="rId6" w:history="1">
+        <w:r>
+          <w:rPr>
+            <w:rStyle w:val="Hipervnculo"/>
+            <w:lang w:val="es-ES"/>
+          </w:rPr>
+          <w:t>https://youtu.be/fwdl91zUJCw</w:t>
+        </w:r>
+      </w:hyperlink>
+      <w:r>
+        <w:rPr>
+          <w:lang w:val="es-ES"/>
+        </w:rPr>
+        <w:t xml:space="preserve">   </w:t>
+      </w:r>
     </w:p>
     <w:p>
       <w:pPr>
@@ -673,7 +690,7 @@
                     <pic:cNvPicPr/>
                   </pic:nvPicPr>
                   <pic:blipFill>
-                    <a:blip r:embed="rId6">
+                    <a:blip r:embed="rId7">
                       <a:extLst>
                         <a:ext uri="{28A0092B-C50C-407E-A947-70E740481C1C}">
                           <a14:useLocalDpi xmlns:a14="http://schemas.microsoft.com/office/drawing/2010/main" val="0"/>
@@ -783,7 +800,7 @@
                     <pic:cNvPicPr/>
                   </pic:nvPicPr>
                   <pic:blipFill>
-                    <a:blip r:embed="rId7">
+                    <a:blip r:embed="rId8">
                       <a:extLst>
                         <a:ext uri="{28A0092B-C50C-407E-A947-70E740481C1C}">
                           <a14:useLocalDpi xmlns:a14="http://schemas.microsoft.com/office/drawing/2010/main" val="0"/>
@@ -851,7 +868,7 @@
                     <pic:cNvPicPr/>
                   </pic:nvPicPr>
                   <pic:blipFill>
-                    <a:blip r:embed="rId8">
+                    <a:blip r:embed="rId9">
                       <a:extLst>
                         <a:ext uri="{28A0092B-C50C-407E-A947-70E740481C1C}">
                           <a14:useLocalDpi xmlns:a14="http://schemas.microsoft.com/office/drawing/2010/main" val="0"/>
@@ -920,7 +937,7 @@
                     <pic:cNvPicPr/>
                   </pic:nvPicPr>
                   <pic:blipFill>
-                    <a:blip r:embed="rId9">
+                    <a:blip r:embed="rId10">
                       <a:extLst>
                         <a:ext uri="{28A0092B-C50C-407E-A947-70E740481C1C}">
                           <a14:useLocalDpi xmlns:a14="http://schemas.microsoft.com/office/drawing/2010/main" val="0"/>
@@ -988,7 +1005,7 @@
                     <pic:cNvPicPr/>
                   </pic:nvPicPr>
                   <pic:blipFill>
-                    <a:blip r:embed="rId10">
+                    <a:blip r:embed="rId11">
                       <a:extLst>
                         <a:ext uri="{28A0092B-C50C-407E-A947-70E740481C1C}">
                           <a14:useLocalDpi xmlns:a14="http://schemas.microsoft.com/office/drawing/2010/main" val="0"/>
@@ -1082,7 +1099,7 @@
                     <pic:cNvPicPr/>
                   </pic:nvPicPr>
                   <pic:blipFill>
-                    <a:blip r:embed="rId11">
+                    <a:blip r:embed="rId12">
                       <a:extLst>
                         <a:ext uri="{28A0092B-C50C-407E-A947-70E740481C1C}">
                           <a14:useLocalDpi xmlns:a14="http://schemas.microsoft.com/office/drawing/2010/main" val="0"/>
@@ -1163,7 +1180,7 @@
                     <pic:cNvPicPr/>
                   </pic:nvPicPr>
                   <pic:blipFill>
-                    <a:blip r:embed="rId12">
+                    <a:blip r:embed="rId13">
                       <a:extLst>
                         <a:ext uri="{28A0092B-C50C-407E-A947-70E740481C1C}">
                           <a14:useLocalDpi xmlns:a14="http://schemas.microsoft.com/office/drawing/2010/main" val="0"/>
@@ -1304,8 +1321,6 @@
         </w:rPr>
         <w:t xml:space="preserve">Los métodos de aprendizaje supervisado, de manera especial, permiten a los sistemas desarrollados un aprendizaje a partir de los datos suministrados, mejorando continuamente a través de los datos que se propician a este tipo de sistemas, teniendo resultados cada vez más precisos. </w:t>
       </w:r>
-      <w:bookmarkStart w:id="0" w:name="_GoBack"/>
-      <w:bookmarkEnd w:id="0"/>
     </w:p>
     <w:p>
       <w:pPr>

</xml_diff>